<commit_message>
updates to veg paper
updates befor submission to PLOS
</commit_message>
<xml_diff>
--- a/Supplemental Table 1.docx
+++ b/Supplemental Table 1.docx
@@ -5,45 +5,38 @@
     <w:p>
       <w:pPr>
         <w:keepNext/>
-        <w:keepLines/>
-        <w:spacing w:after="40" w:line="240" w:lineRule="auto"/>
-        <w:outlineLvl w:val="0"/>
-        <w:rPr>
-          <w:rFonts w:ascii="Arial" w:eastAsia="Times New Roman" w:hAnsi="Arial" w:cs="Times New Roman"/>
-          <w:caps/>
-          <w:sz w:val="36"/>
-          <w:szCs w:val="36"/>
-        </w:rPr>
-      </w:pPr>
-      <w:bookmarkStart w:id="0" w:name="_GoBack"/>
-      <w:r>
-        <w:rPr>
-          <w:rFonts w:ascii="Arial" w:eastAsia="Times New Roman" w:hAnsi="Arial" w:cs="Times New Roman"/>
-          <w:caps/>
-          <w:sz w:val="36"/>
-          <w:szCs w:val="36"/>
-        </w:rPr>
-        <w:t>Supplemental Table 1:</w:t>
-      </w:r>
-    </w:p>
-    <w:bookmarkEnd w:id="0"/>
-    <w:p>
-      <w:pPr>
-        <w:keepNext/>
         <w:spacing w:before="120" w:after="280" w:line="240" w:lineRule="auto"/>
         <w:rPr>
-          <w:rFonts w:ascii="Arial" w:eastAsia="Times New Roman" w:hAnsi="Arial" w:cs="Arial"/>
+          <w:rFonts w:ascii="Times New Roman" w:eastAsia="Times New Roman" w:hAnsi="Times New Roman" w:cs="Times New Roman"/>
           <w:bCs/>
           <w:sz w:val="24"/>
         </w:rPr>
       </w:pPr>
+      <w:bookmarkStart w:id="0" w:name="_GoBack"/>
+      <w:bookmarkEnd w:id="0"/>
       <w:r>
         <w:rPr>
-          <w:rFonts w:ascii="Arial" w:eastAsia="Times New Roman" w:hAnsi="Arial" w:cs="Arial"/>
+          <w:rFonts w:ascii="Times New Roman" w:eastAsia="Times New Roman" w:hAnsi="Times New Roman" w:cs="Times New Roman"/>
+          <w:b/>
+          <w:sz w:val="24"/>
+        </w:rPr>
+        <w:t xml:space="preserve">S1 Table. </w:t>
+      </w:r>
+      <w:r>
+        <w:rPr>
+          <w:rFonts w:ascii="Times New Roman" w:eastAsia="Times New Roman" w:hAnsi="Times New Roman" w:cs="Times New Roman"/>
+          <w:b/>
+          <w:sz w:val="24"/>
+        </w:rPr>
+        <w:t>All trees observed in site surveys.</w:t>
+      </w:r>
+      <w:r>
+        <w:rPr>
+          <w:rFonts w:ascii="Times New Roman" w:eastAsia="Times New Roman" w:hAnsi="Times New Roman" w:cs="Times New Roman"/>
           <w:bCs/>
           <w:sz w:val="24"/>
         </w:rPr>
-        <w:t>All trees observed in site surveys. Abundance is count of individuals belonging to each taxonomic group. Ambiguous indicate both native, non-native, and hybrids used in horticulture.</w:t>
+        <w:t xml:space="preserve"> Abundance is count of individuals belonging to each taxonomic group. Ambiguous indicate both native, non-native, and hybrids used in horticulture.</w:t>
       </w:r>
     </w:p>
     <w:tbl>
@@ -6983,6 +6976,7 @@
                 <w:sz w:val="24"/>
               </w:rPr>
             </w:pPr>
+            <w:proofErr w:type="spellStart"/>
             <w:r>
               <w:rPr>
                 <w:rFonts w:ascii="Times New Roman" w:eastAsia="Times New Roman" w:hAnsi="Times New Roman" w:cs="Times New Roman"/>
@@ -6990,7 +6984,16 @@
                 <w:sz w:val="24"/>
               </w:rPr>
               <w:lastRenderedPageBreak/>
-              <w:t xml:space="preserve">Pseudotsuga </w:t>
+              <w:t>Pseudotsuga</w:t>
+            </w:r>
+            <w:proofErr w:type="spellEnd"/>
+            <w:r>
+              <w:rPr>
+                <w:rFonts w:ascii="Times New Roman" w:eastAsia="Times New Roman" w:hAnsi="Times New Roman" w:cs="Times New Roman"/>
+                <w:i/>
+                <w:sz w:val="24"/>
+              </w:rPr>
+              <w:t xml:space="preserve"> </w:t>
             </w:r>
             <w:proofErr w:type="spellStart"/>
             <w:r>
@@ -10315,6 +10318,11 @@
       </w:tr>
     </w:tbl>
     <w:p>
+      <w:pPr>
+        <w:rPr>
+          <w:rFonts w:ascii="Times New Roman" w:hAnsi="Times New Roman" w:cs="Times New Roman"/>
+        </w:rPr>
+      </w:pPr>
       <w:bookmarkStart w:id="1" w:name="supplemental-table-2-shrubs"/>
       <w:bookmarkEnd w:id="1"/>
     </w:p>
@@ -11057,7 +11065,7 @@
 </file>
 
 <file path=customXml/itemProps1.xml><?xml version="1.0" encoding="utf-8"?>
-<ds:datastoreItem xmlns:ds="http://schemas.openxmlformats.org/officeDocument/2006/customXml" ds:itemID="{60432DD2-FA46-42C8-8F30-32DE4684C341}">
+<ds:datastoreItem xmlns:ds="http://schemas.openxmlformats.org/officeDocument/2006/customXml" ds:itemID="{D8F718BB-378A-4D74-82C1-8E076DC8B8A0}">
   <ds:schemaRefs>
     <ds:schemaRef ds:uri="http://schemas.openxmlformats.org/officeDocument/2006/bibliography"/>
   </ds:schemaRefs>

</xml_diff>